<commit_message>
Group Submission Minus File Explanation
</commit_message>
<xml_diff>
--- a/Documentation/AMP_GroupSubmission.docx
+++ b/Documentation/AMP_GroupSubmission.docx
@@ -22,8 +22,13 @@
         <w:ind w:firstLine="720"/>
       </w:pPr>
       <w:r>
-        <w:t>Max Putas</w:t>
-      </w:r>
+        <w:t xml:space="preserve">Max </w:t>
+      </w:r>
+      <w:proofErr w:type="spellStart"/>
+      <w:r>
+        <w:t>Putas</w:t>
+      </w:r>
+      <w:proofErr w:type="spellEnd"/>
     </w:p>
     <w:p>
       <w:pPr>
@@ -42,7 +47,31 @@
         <w:t>Source Code</w:t>
       </w:r>
       <w:r>
-        <w:t xml:space="preserve">:  Please see INFSCI2560SpringAMP-master.zip </w:t>
+        <w:t xml:space="preserve">:  </w:t>
+      </w:r>
+    </w:p>
+    <w:p>
+      <w:pPr>
+        <w:ind w:firstLine="720"/>
+      </w:pPr>
+      <w:r>
+        <w:t xml:space="preserve">Please see INFSCI2560SpringAMP-master.zip </w:t>
+      </w:r>
+    </w:p>
+    <w:p>
+      <w:pPr>
+        <w:ind w:firstLine="720"/>
+      </w:pPr>
+      <w:hyperlink r:id="rId6" w:history="1">
+        <w:r>
+          <w:rPr>
+            <w:rStyle w:val="Hyperlink"/>
+          </w:rPr>
+          <w:t>https://github.com/mtp26/INFSCI2560SpringAMP</w:t>
+        </w:r>
+      </w:hyperlink>
+      <w:r>
+        <w:t xml:space="preserve"> </w:t>
       </w:r>
     </w:p>
     <w:p/>
@@ -56,11 +85,14 @@
       <w:r>
         <w:t xml:space="preserve">: </w:t>
       </w:r>
+    </w:p>
+    <w:p>
+      <w:pPr>
+        <w:ind w:firstLine="720"/>
+      </w:pPr>
       <w:r>
         <w:t>Please see help.txt in Documentation &gt; INFSCI2560SpringAMP</w:t>
       </w:r>
-      <w:bookmarkStart w:id="0" w:name="_GoBack"/>
-      <w:bookmarkEnd w:id="0"/>
     </w:p>
     <w:p/>
     <w:p>
@@ -74,7 +106,13 @@
         <w:t>:</w:t>
       </w:r>
     </w:p>
-    <w:p/>
+    <w:p>
+      <w:r>
+        <w:tab/>
+      </w:r>
+      <w:bookmarkStart w:id="0" w:name="_GoBack"/>
+      <w:bookmarkEnd w:id="0"/>
+    </w:p>
     <w:p/>
     <w:p>
       <w:r>
@@ -87,7 +125,25 @@
         <w:t>:</w:t>
       </w:r>
     </w:p>
-    <w:p/>
+    <w:p>
+      <w:r>
+        <w:tab/>
+      </w:r>
+      <w:r>
+        <w:t>We each contributed according to our skills, and we tried to spread out responsibilities so that each member worked with each language at least once. Rich’s primary responsibilities were on the backend, Kayla’s primary responsibilities were in the browser, and Max floated between the two as tasks required.</w:t>
+      </w:r>
+      <w:r>
+        <w:t xml:space="preserve"> Towards the end of the project the responsibilities became more interdependent, and we began to work more as a group on individual files. We used </w:t>
+      </w:r>
+      <w:proofErr w:type="spellStart"/>
+      <w:r>
+        <w:t>Git</w:t>
+      </w:r>
+      <w:proofErr w:type="spellEnd"/>
+      <w:r>
+        <w:t xml:space="preserve"> to collaborate files, so the list of commits will be available there for a more in-depth view of the work done by each member. </w:t>
+      </w:r>
+    </w:p>
     <w:p/>
     <w:p>
       <w:r>
@@ -98,6 +154,66 @@
       </w:r>
       <w:r>
         <w:t>:</w:t>
+      </w:r>
+    </w:p>
+    <w:p>
+      <w:r>
+        <w:tab/>
+        <w:t>While the web application is highly accessible because it does not require a log in to view or subscribe to studies, this creates some limitations in the capabilities of this program regarding the participants. Without a login requirement, it is very difficult to save information about the participants. This prevents us from giving the participant a history page of their previously viewed searches (without implementing cookies), and also prevents us from saving a set of demographic information for each participant to be used to filter studies.</w:t>
+      </w:r>
+    </w:p>
+    <w:p>
+      <w:r>
+        <w:tab/>
+        <w:t xml:space="preserve">A second limitation of our design is that it does not support cross-browser compatibility. We have tested in both Firefox and Chrome, although some of the html5 elements used (e.g. date) do not render correctly in Firefox. </w:t>
+      </w:r>
+    </w:p>
+    <w:p/>
+    <w:p>
+      <w:r>
+        <w:rPr>
+          <w:b/>
+        </w:rPr>
+        <w:t>Future Development</w:t>
+      </w:r>
+      <w:r>
+        <w:t>:</w:t>
+      </w:r>
+    </w:p>
+    <w:p>
+      <w:r>
+        <w:tab/>
+        <w:t xml:space="preserve">We had a lot of ideas for </w:t>
+      </w:r>
+      <w:r>
+        <w:t>functionality</w:t>
+      </w:r>
+      <w:r>
+        <w:t xml:space="preserve"> in this project, </w:t>
+      </w:r>
+      <w:r>
+        <w:t>although time constraints kept us from implementing all of them.</w:t>
+      </w:r>
+      <w:r>
+        <w:t xml:space="preserve"> At the top of this list is to </w:t>
+      </w:r>
+      <w:r>
+        <w:t xml:space="preserve">add a “forgot password” option for the researchers to request a password reset. Other ideas on our to-do list included </w:t>
+      </w:r>
+      <w:r>
+        <w:t>sort</w:t>
+      </w:r>
+      <w:r>
+        <w:t>ing</w:t>
+      </w:r>
+      <w:r>
+        <w:t xml:space="preserve"> the search results by the fields displayed (i.e. title, timeframe</w:t>
+      </w:r>
+      <w:r>
+        <w:t>) and implementing</w:t>
+      </w:r>
+      <w:r>
+        <w:t xml:space="preserve"> nicer-looking date parsing than the global standard format. </w:t>
       </w:r>
     </w:p>
     <w:sectPr>
@@ -397,6 +513,17 @@
       </w:numPr>
     </w:pPr>
   </w:style>
+  <w:style w:type="character" w:styleId="Hyperlink">
+    <w:name w:val="Hyperlink"/>
+    <w:basedOn w:val="DefaultParagraphFont"/>
+    <w:uiPriority w:val="99"/>
+    <w:unhideWhenUsed/>
+    <w:rsid w:val="00DF7F7D"/>
+    <w:rPr>
+      <w:color w:val="0000FF" w:themeColor="hyperlink"/>
+      <w:u w:val="single"/>
+    </w:rPr>
+  </w:style>
 </w:styles>
 </file>
 
@@ -592,6 +719,17 @@
         <w:numId w:val="1"/>
       </w:numPr>
     </w:pPr>
+  </w:style>
+  <w:style w:type="character" w:styleId="Hyperlink">
+    <w:name w:val="Hyperlink"/>
+    <w:basedOn w:val="DefaultParagraphFont"/>
+    <w:uiPriority w:val="99"/>
+    <w:unhideWhenUsed/>
+    <w:rsid w:val="00DF7F7D"/>
+    <w:rPr>
+      <w:color w:val="0000FF" w:themeColor="hyperlink"/>
+      <w:u w:val="single"/>
+    </w:rPr>
   </w:style>
 </w:styles>
 </file>

</xml_diff>

<commit_message>
Deliverables Complete -- Please Check Me!!!
</commit_message>
<xml_diff>
--- a/Documentation/AMP_GroupSubmission.docx
+++ b/Documentation/AMP_GroupSubmission.docx
@@ -107,11 +107,728 @@
       </w:r>
     </w:p>
     <w:p>
-      <w:r>
-        <w:tab/>
-      </w:r>
-      <w:bookmarkStart w:id="0" w:name="_GoBack"/>
-      <w:bookmarkEnd w:id="0"/>
+      <w:pPr>
+        <w:pStyle w:val="ListParagraph"/>
+        <w:numPr>
+          <w:ilvl w:val="0"/>
+          <w:numId w:val="3"/>
+        </w:numPr>
+      </w:pPr>
+      <w:r>
+        <w:t>Home Page Files</w:t>
+      </w:r>
+    </w:p>
+    <w:p>
+      <w:pPr>
+        <w:pStyle w:val="ListParagraph"/>
+        <w:numPr>
+          <w:ilvl w:val="1"/>
+          <w:numId w:val="3"/>
+        </w:numPr>
+      </w:pPr>
+      <w:r>
+        <w:t>Main Directory</w:t>
+      </w:r>
+    </w:p>
+    <w:p>
+      <w:pPr>
+        <w:pStyle w:val="ListParagraph"/>
+        <w:numPr>
+          <w:ilvl w:val="2"/>
+          <w:numId w:val="3"/>
+        </w:numPr>
+      </w:pPr>
+      <w:proofErr w:type="gramStart"/>
+      <w:r>
+        <w:t>index.html</w:t>
+      </w:r>
+      <w:proofErr w:type="gramEnd"/>
+    </w:p>
+    <w:p>
+      <w:pPr>
+        <w:pStyle w:val="ListParagraph"/>
+        <w:numPr>
+          <w:ilvl w:val="2"/>
+          <w:numId w:val="3"/>
+        </w:numPr>
+      </w:pPr>
+      <w:proofErr w:type="gramStart"/>
+      <w:r>
+        <w:t>login.html</w:t>
+      </w:r>
+      <w:proofErr w:type="gramEnd"/>
+    </w:p>
+    <w:p>
+      <w:pPr>
+        <w:pStyle w:val="ListParagraph"/>
+        <w:numPr>
+          <w:ilvl w:val="2"/>
+          <w:numId w:val="3"/>
+        </w:numPr>
+      </w:pPr>
+      <w:proofErr w:type="spellStart"/>
+      <w:proofErr w:type="gramStart"/>
+      <w:r>
+        <w:t>login.php</w:t>
+      </w:r>
+      <w:proofErr w:type="spellEnd"/>
+      <w:proofErr w:type="gramEnd"/>
+    </w:p>
+    <w:p>
+      <w:pPr>
+        <w:pStyle w:val="ListParagraph"/>
+        <w:numPr>
+          <w:ilvl w:val="2"/>
+          <w:numId w:val="3"/>
+        </w:numPr>
+      </w:pPr>
+      <w:proofErr w:type="spellStart"/>
+      <w:proofErr w:type="gramStart"/>
+      <w:r>
+        <w:t>logout.php</w:t>
+      </w:r>
+      <w:proofErr w:type="spellEnd"/>
+      <w:proofErr w:type="gramEnd"/>
+    </w:p>
+    <w:p>
+      <w:pPr>
+        <w:pStyle w:val="ListParagraph"/>
+        <w:numPr>
+          <w:ilvl w:val="1"/>
+          <w:numId w:val="3"/>
+        </w:numPr>
+      </w:pPr>
+      <w:r>
+        <w:t>Scripts</w:t>
+      </w:r>
+    </w:p>
+    <w:p>
+      <w:pPr>
+        <w:pStyle w:val="ListParagraph"/>
+        <w:numPr>
+          <w:ilvl w:val="2"/>
+          <w:numId w:val="3"/>
+        </w:numPr>
+      </w:pPr>
+      <w:proofErr w:type="gramStart"/>
+      <w:r>
+        <w:t>login.js</w:t>
+      </w:r>
+      <w:proofErr w:type="gramEnd"/>
+    </w:p>
+    <w:p>
+      <w:pPr>
+        <w:pStyle w:val="ListParagraph"/>
+        <w:numPr>
+          <w:ilvl w:val="0"/>
+          <w:numId w:val="3"/>
+        </w:numPr>
+      </w:pPr>
+      <w:r>
+        <w:t>Researcher Interface Files</w:t>
+      </w:r>
+    </w:p>
+    <w:p>
+      <w:pPr>
+        <w:pStyle w:val="ListParagraph"/>
+        <w:numPr>
+          <w:ilvl w:val="1"/>
+          <w:numId w:val="3"/>
+        </w:numPr>
+      </w:pPr>
+      <w:r>
+        <w:t>Main Directory</w:t>
+      </w:r>
+    </w:p>
+    <w:p>
+      <w:pPr>
+        <w:pStyle w:val="ListParagraph"/>
+        <w:numPr>
+          <w:ilvl w:val="2"/>
+          <w:numId w:val="3"/>
+        </w:numPr>
+      </w:pPr>
+      <w:proofErr w:type="gramStart"/>
+      <w:r>
+        <w:t>researcher.html</w:t>
+      </w:r>
+      <w:proofErr w:type="gramEnd"/>
+    </w:p>
+    <w:p>
+      <w:pPr>
+        <w:pStyle w:val="ListParagraph"/>
+        <w:numPr>
+          <w:ilvl w:val="2"/>
+          <w:numId w:val="3"/>
+        </w:numPr>
+      </w:pPr>
+      <w:proofErr w:type="spellStart"/>
+      <w:proofErr w:type="gramStart"/>
+      <w:r>
+        <w:t>researcher.php</w:t>
+      </w:r>
+      <w:proofErr w:type="spellEnd"/>
+      <w:proofErr w:type="gramEnd"/>
+    </w:p>
+    <w:p>
+      <w:pPr>
+        <w:pStyle w:val="ListParagraph"/>
+        <w:numPr>
+          <w:ilvl w:val="1"/>
+          <w:numId w:val="3"/>
+        </w:numPr>
+      </w:pPr>
+      <w:r>
+        <w:t>Scripts</w:t>
+      </w:r>
+    </w:p>
+    <w:p>
+      <w:pPr>
+        <w:pStyle w:val="ListParagraph"/>
+        <w:numPr>
+          <w:ilvl w:val="2"/>
+          <w:numId w:val="3"/>
+        </w:numPr>
+      </w:pPr>
+      <w:proofErr w:type="gramStart"/>
+      <w:r>
+        <w:t>editStudy.js</w:t>
+      </w:r>
+      <w:proofErr w:type="gramEnd"/>
+    </w:p>
+    <w:p>
+      <w:pPr>
+        <w:pStyle w:val="ListParagraph"/>
+        <w:numPr>
+          <w:ilvl w:val="2"/>
+          <w:numId w:val="3"/>
+        </w:numPr>
+      </w:pPr>
+      <w:proofErr w:type="gramStart"/>
+      <w:r>
+        <w:t>popups</w:t>
+      </w:r>
+      <w:proofErr w:type="gramEnd"/>
+      <w:r>
+        <w:t>-jquery.js</w:t>
+      </w:r>
+    </w:p>
+    <w:p>
+      <w:pPr>
+        <w:pStyle w:val="ListParagraph"/>
+        <w:numPr>
+          <w:ilvl w:val="2"/>
+          <w:numId w:val="3"/>
+        </w:numPr>
+      </w:pPr>
+      <w:proofErr w:type="gramStart"/>
+      <w:r>
+        <w:t>popups.js</w:t>
+      </w:r>
+      <w:proofErr w:type="gramEnd"/>
+    </w:p>
+    <w:p>
+      <w:pPr>
+        <w:pStyle w:val="ListParagraph"/>
+        <w:numPr>
+          <w:ilvl w:val="2"/>
+          <w:numId w:val="3"/>
+        </w:numPr>
+      </w:pPr>
+      <w:proofErr w:type="gramStart"/>
+      <w:r>
+        <w:t>researcher.js</w:t>
+      </w:r>
+      <w:proofErr w:type="gramEnd"/>
+    </w:p>
+    <w:p>
+      <w:pPr>
+        <w:pStyle w:val="ListParagraph"/>
+        <w:numPr>
+          <w:ilvl w:val="1"/>
+          <w:numId w:val="3"/>
+        </w:numPr>
+      </w:pPr>
+      <w:r>
+        <w:t>Web</w:t>
+      </w:r>
+    </w:p>
+    <w:p>
+      <w:pPr>
+        <w:pStyle w:val="ListParagraph"/>
+        <w:numPr>
+          <w:ilvl w:val="2"/>
+          <w:numId w:val="3"/>
+        </w:numPr>
+      </w:pPr>
+      <w:proofErr w:type="spellStart"/>
+      <w:proofErr w:type="gramStart"/>
+      <w:r>
+        <w:t>addStudy.php</w:t>
+      </w:r>
+      <w:proofErr w:type="spellEnd"/>
+      <w:proofErr w:type="gramEnd"/>
+    </w:p>
+    <w:p>
+      <w:pPr>
+        <w:pStyle w:val="ListParagraph"/>
+        <w:numPr>
+          <w:ilvl w:val="2"/>
+          <w:numId w:val="3"/>
+        </w:numPr>
+      </w:pPr>
+      <w:r>
+        <w:t>EditStudy.html</w:t>
+      </w:r>
+    </w:p>
+    <w:p>
+      <w:pPr>
+        <w:pStyle w:val="ListParagraph"/>
+        <w:numPr>
+          <w:ilvl w:val="2"/>
+          <w:numId w:val="3"/>
+        </w:numPr>
+      </w:pPr>
+      <w:r>
+        <w:t>UserList.html</w:t>
+      </w:r>
+    </w:p>
+    <w:p>
+      <w:pPr>
+        <w:pStyle w:val="ListParagraph"/>
+        <w:numPr>
+          <w:ilvl w:val="0"/>
+          <w:numId w:val="3"/>
+        </w:numPr>
+      </w:pPr>
+      <w:r>
+        <w:t>Participant Interface Files</w:t>
+      </w:r>
+    </w:p>
+    <w:p>
+      <w:pPr>
+        <w:pStyle w:val="ListParagraph"/>
+        <w:numPr>
+          <w:ilvl w:val="1"/>
+          <w:numId w:val="3"/>
+        </w:numPr>
+      </w:pPr>
+      <w:r>
+        <w:t>Main Directory</w:t>
+      </w:r>
+    </w:p>
+    <w:p>
+      <w:pPr>
+        <w:pStyle w:val="ListParagraph"/>
+        <w:numPr>
+          <w:ilvl w:val="2"/>
+          <w:numId w:val="3"/>
+        </w:numPr>
+      </w:pPr>
+      <w:proofErr w:type="gramStart"/>
+      <w:r>
+        <w:t>participant.html</w:t>
+      </w:r>
+      <w:proofErr w:type="gramEnd"/>
+    </w:p>
+    <w:p>
+      <w:pPr>
+        <w:pStyle w:val="ListParagraph"/>
+        <w:numPr>
+          <w:ilvl w:val="2"/>
+          <w:numId w:val="3"/>
+        </w:numPr>
+      </w:pPr>
+      <w:proofErr w:type="gramStart"/>
+      <w:r>
+        <w:t>study.html</w:t>
+      </w:r>
+      <w:proofErr w:type="gramEnd"/>
+    </w:p>
+    <w:p>
+      <w:pPr>
+        <w:pStyle w:val="ListParagraph"/>
+        <w:numPr>
+          <w:ilvl w:val="2"/>
+          <w:numId w:val="3"/>
+        </w:numPr>
+      </w:pPr>
+      <w:proofErr w:type="gramStart"/>
+      <w:r>
+        <w:t>contact.html</w:t>
+      </w:r>
+      <w:proofErr w:type="gramEnd"/>
+    </w:p>
+    <w:p>
+      <w:pPr>
+        <w:pStyle w:val="ListParagraph"/>
+        <w:numPr>
+          <w:ilvl w:val="2"/>
+          <w:numId w:val="3"/>
+        </w:numPr>
+      </w:pPr>
+      <w:proofErr w:type="spellStart"/>
+      <w:proofErr w:type="gramStart"/>
+      <w:r>
+        <w:t>contact.php</w:t>
+      </w:r>
+      <w:proofErr w:type="spellEnd"/>
+      <w:proofErr w:type="gramEnd"/>
+    </w:p>
+    <w:p>
+      <w:pPr>
+        <w:pStyle w:val="ListParagraph"/>
+        <w:numPr>
+          <w:ilvl w:val="2"/>
+          <w:numId w:val="3"/>
+        </w:numPr>
+      </w:pPr>
+      <w:proofErr w:type="spellStart"/>
+      <w:proofErr w:type="gramStart"/>
+      <w:r>
+        <w:t>addStudy.php</w:t>
+      </w:r>
+      <w:proofErr w:type="spellEnd"/>
+      <w:proofErr w:type="gramEnd"/>
+    </w:p>
+    <w:p>
+      <w:pPr>
+        <w:pStyle w:val="ListParagraph"/>
+        <w:numPr>
+          <w:ilvl w:val="1"/>
+          <w:numId w:val="3"/>
+        </w:numPr>
+      </w:pPr>
+      <w:r>
+        <w:t>Scripts</w:t>
+      </w:r>
+    </w:p>
+    <w:p>
+      <w:pPr>
+        <w:pStyle w:val="ListParagraph"/>
+        <w:numPr>
+          <w:ilvl w:val="2"/>
+          <w:numId w:val="3"/>
+        </w:numPr>
+      </w:pPr>
+      <w:proofErr w:type="gramStart"/>
+      <w:r>
+        <w:t>contact.js</w:t>
+      </w:r>
+      <w:proofErr w:type="gramEnd"/>
+    </w:p>
+    <w:p>
+      <w:pPr>
+        <w:pStyle w:val="ListParagraph"/>
+        <w:numPr>
+          <w:ilvl w:val="2"/>
+          <w:numId w:val="3"/>
+        </w:numPr>
+      </w:pPr>
+      <w:proofErr w:type="gramStart"/>
+      <w:r>
+        <w:t>project.js</w:t>
+      </w:r>
+      <w:proofErr w:type="gramEnd"/>
+    </w:p>
+    <w:p>
+      <w:pPr>
+        <w:pStyle w:val="ListParagraph"/>
+        <w:numPr>
+          <w:ilvl w:val="3"/>
+          <w:numId w:val="3"/>
+        </w:numPr>
+      </w:pPr>
+      <w:r>
+        <w:t>Includes helper functions for entire site</w:t>
+      </w:r>
+      <w:r>
+        <w:t>.</w:t>
+      </w:r>
+    </w:p>
+    <w:p>
+      <w:pPr>
+        <w:pStyle w:val="ListParagraph"/>
+        <w:numPr>
+          <w:ilvl w:val="2"/>
+          <w:numId w:val="3"/>
+        </w:numPr>
+      </w:pPr>
+      <w:proofErr w:type="gramStart"/>
+      <w:r>
+        <w:t>study.js</w:t>
+      </w:r>
+      <w:proofErr w:type="gramEnd"/>
+    </w:p>
+    <w:p>
+      <w:pPr>
+        <w:pStyle w:val="ListParagraph"/>
+        <w:numPr>
+          <w:ilvl w:val="1"/>
+          <w:numId w:val="3"/>
+        </w:numPr>
+      </w:pPr>
+      <w:r>
+        <w:lastRenderedPageBreak/>
+        <w:t>Web</w:t>
+      </w:r>
+    </w:p>
+    <w:p>
+      <w:pPr>
+        <w:pStyle w:val="ListParagraph"/>
+        <w:numPr>
+          <w:ilvl w:val="2"/>
+          <w:numId w:val="3"/>
+        </w:numPr>
+      </w:pPr>
+      <w:proofErr w:type="spellStart"/>
+      <w:proofErr w:type="gramStart"/>
+      <w:r>
+        <w:t>getdata.php</w:t>
+      </w:r>
+      <w:proofErr w:type="spellEnd"/>
+      <w:proofErr w:type="gramEnd"/>
+    </w:p>
+    <w:p>
+      <w:pPr>
+        <w:pStyle w:val="ListParagraph"/>
+        <w:numPr>
+          <w:ilvl w:val="2"/>
+          <w:numId w:val="3"/>
+        </w:numPr>
+      </w:pPr>
+      <w:proofErr w:type="spellStart"/>
+      <w:proofErr w:type="gramStart"/>
+      <w:r>
+        <w:t>retrieveStudy.php</w:t>
+      </w:r>
+      <w:proofErr w:type="spellEnd"/>
+      <w:proofErr w:type="gramEnd"/>
+    </w:p>
+    <w:p>
+      <w:pPr>
+        <w:pStyle w:val="ListParagraph"/>
+        <w:numPr>
+          <w:ilvl w:val="2"/>
+          <w:numId w:val="3"/>
+        </w:numPr>
+      </w:pPr>
+      <w:r>
+        <w:t>StudyInformation.html</w:t>
+      </w:r>
+    </w:p>
+    <w:p>
+      <w:pPr>
+        <w:pStyle w:val="ListParagraph"/>
+        <w:numPr>
+          <w:ilvl w:val="0"/>
+          <w:numId w:val="3"/>
+        </w:numPr>
+      </w:pPr>
+      <w:r>
+        <w:t>RSS Feed</w:t>
+      </w:r>
+    </w:p>
+    <w:p>
+      <w:pPr>
+        <w:pStyle w:val="ListParagraph"/>
+        <w:numPr>
+          <w:ilvl w:val="1"/>
+          <w:numId w:val="3"/>
+        </w:numPr>
+      </w:pPr>
+      <w:r>
+        <w:t>Main Directory</w:t>
+      </w:r>
+    </w:p>
+    <w:p>
+      <w:pPr>
+        <w:pStyle w:val="ListParagraph"/>
+        <w:numPr>
+          <w:ilvl w:val="2"/>
+          <w:numId w:val="3"/>
+        </w:numPr>
+      </w:pPr>
+      <w:proofErr w:type="spellStart"/>
+      <w:proofErr w:type="gramStart"/>
+      <w:r>
+        <w:t>rss.php</w:t>
+      </w:r>
+      <w:proofErr w:type="spellEnd"/>
+      <w:proofErr w:type="gramEnd"/>
+    </w:p>
+    <w:p>
+      <w:pPr>
+        <w:pStyle w:val="ListParagraph"/>
+        <w:numPr>
+          <w:ilvl w:val="2"/>
+          <w:numId w:val="3"/>
+        </w:numPr>
+      </w:pPr>
+      <w:proofErr w:type="gramStart"/>
+      <w:r>
+        <w:t>rssAtom.xml</w:t>
+      </w:r>
+      <w:proofErr w:type="gramEnd"/>
+    </w:p>
+    <w:p>
+      <w:pPr>
+        <w:pStyle w:val="ListParagraph"/>
+        <w:numPr>
+          <w:ilvl w:val="2"/>
+          <w:numId w:val="3"/>
+        </w:numPr>
+      </w:pPr>
+      <w:r>
+        <w:t>RSSfeed.xml</w:t>
+      </w:r>
+    </w:p>
+    <w:p>
+      <w:pPr>
+        <w:pStyle w:val="ListParagraph"/>
+        <w:numPr>
+          <w:ilvl w:val="0"/>
+          <w:numId w:val="3"/>
+        </w:numPr>
+      </w:pPr>
+      <w:r>
+        <w:t>Server Communication</w:t>
+      </w:r>
+    </w:p>
+    <w:p>
+      <w:pPr>
+        <w:pStyle w:val="ListParagraph"/>
+        <w:numPr>
+          <w:ilvl w:val="1"/>
+          <w:numId w:val="3"/>
+        </w:numPr>
+      </w:pPr>
+      <w:r>
+        <w:t>Main Directory</w:t>
+      </w:r>
+    </w:p>
+    <w:p>
+      <w:pPr>
+        <w:pStyle w:val="ListParagraph"/>
+        <w:numPr>
+          <w:ilvl w:val="2"/>
+          <w:numId w:val="3"/>
+        </w:numPr>
+      </w:pPr>
+      <w:proofErr w:type="spellStart"/>
+      <w:proofErr w:type="gramStart"/>
+      <w:r>
+        <w:t>getdatadb.php</w:t>
+      </w:r>
+      <w:proofErr w:type="spellEnd"/>
+      <w:proofErr w:type="gramEnd"/>
+    </w:p>
+    <w:p>
+      <w:pPr>
+        <w:pStyle w:val="ListParagraph"/>
+        <w:numPr>
+          <w:ilvl w:val="0"/>
+          <w:numId w:val="3"/>
+        </w:numPr>
+      </w:pPr>
+      <w:r>
+        <w:t>Database</w:t>
+      </w:r>
+    </w:p>
+    <w:p>
+      <w:pPr>
+        <w:pStyle w:val="ListParagraph"/>
+        <w:numPr>
+          <w:ilvl w:val="1"/>
+          <w:numId w:val="3"/>
+        </w:numPr>
+      </w:pPr>
+      <w:r>
+        <w:t>Main Directory</w:t>
+      </w:r>
+    </w:p>
+    <w:p>
+      <w:pPr>
+        <w:pStyle w:val="ListParagraph"/>
+        <w:numPr>
+          <w:ilvl w:val="2"/>
+          <w:numId w:val="3"/>
+        </w:numPr>
+      </w:pPr>
+      <w:proofErr w:type="spellStart"/>
+      <w:proofErr w:type="gramStart"/>
+      <w:r>
+        <w:t>schema.sql</w:t>
+      </w:r>
+      <w:proofErr w:type="spellEnd"/>
+      <w:proofErr w:type="gramEnd"/>
+    </w:p>
+    <w:p>
+      <w:pPr>
+        <w:pStyle w:val="ListParagraph"/>
+        <w:numPr>
+          <w:ilvl w:val="3"/>
+          <w:numId w:val="3"/>
+        </w:numPr>
+      </w:pPr>
+      <w:r>
+        <w:t>Schema and example data.</w:t>
+      </w:r>
+    </w:p>
+    <w:p>
+      <w:pPr>
+        <w:pStyle w:val="ListParagraph"/>
+        <w:numPr>
+          <w:ilvl w:val="0"/>
+          <w:numId w:val="3"/>
+        </w:numPr>
+      </w:pPr>
+      <w:r>
+        <w:t>Styles</w:t>
+      </w:r>
+    </w:p>
+    <w:p>
+      <w:pPr>
+        <w:pStyle w:val="ListParagraph"/>
+        <w:numPr>
+          <w:ilvl w:val="1"/>
+          <w:numId w:val="3"/>
+        </w:numPr>
+      </w:pPr>
+      <w:proofErr w:type="gramStart"/>
+      <w:r>
+        <w:t>main.css</w:t>
+      </w:r>
+      <w:proofErr w:type="gramEnd"/>
+    </w:p>
+    <w:p>
+      <w:pPr>
+        <w:pStyle w:val="ListParagraph"/>
+        <w:numPr>
+          <w:ilvl w:val="1"/>
+          <w:numId w:val="3"/>
+        </w:numPr>
+      </w:pPr>
+      <w:proofErr w:type="gramStart"/>
+      <w:r>
+        <w:t>popup</w:t>
+      </w:r>
+      <w:proofErr w:type="gramEnd"/>
+      <w:r>
+        <w:t>-main.css</w:t>
+      </w:r>
+    </w:p>
+    <w:p>
+      <w:pPr>
+        <w:pStyle w:val="ListParagraph"/>
+        <w:numPr>
+          <w:ilvl w:val="2"/>
+          <w:numId w:val="3"/>
+        </w:numPr>
+      </w:pPr>
+      <w:r>
+        <w:t>Originally used solely for popups, became integrated.</w:t>
+      </w:r>
     </w:p>
     <w:p/>
     <w:p>
@@ -170,6 +887,22 @@
     </w:p>
     <w:p/>
     <w:p>
+      <w:pPr>
+        <w:rPr>
+          <w:b/>
+        </w:rPr>
+      </w:pPr>
+    </w:p>
+    <w:p>
+      <w:pPr>
+        <w:rPr>
+          <w:b/>
+        </w:rPr>
+      </w:pPr>
+    </w:p>
+    <w:p>
+      <w:bookmarkStart w:id="0" w:name="_GoBack"/>
+      <w:bookmarkEnd w:id="0"/>
       <w:r>
         <w:rPr>
           <w:b/>
@@ -228,6 +961,230 @@
 <file path=word/numbering.xml><?xml version="1.0" encoding="utf-8"?>
 <w:numbering xmlns:wpc="http://schemas.microsoft.com/office/word/2010/wordprocessingCanvas" xmlns:mo="http://schemas.microsoft.com/office/mac/office/2008/main" xmlns:mc="http://schemas.openxmlformats.org/markup-compatibility/2006" xmlns:mv="urn:schemas-microsoft-com:mac:vml" xmlns:o="urn:schemas-microsoft-com:office:office" xmlns:r="http://schemas.openxmlformats.org/officeDocument/2006/relationships" xmlns:m="http://schemas.openxmlformats.org/officeDocument/2006/math" xmlns:v="urn:schemas-microsoft-com:vml" xmlns:wp14="http://schemas.microsoft.com/office/word/2010/wordprocessingDrawing" xmlns:wp="http://schemas.openxmlformats.org/drawingml/2006/wordprocessingDrawing" xmlns:w10="urn:schemas-microsoft-com:office:word" xmlns:w="http://schemas.openxmlformats.org/wordprocessingml/2006/main" xmlns:w14="http://schemas.microsoft.com/office/word/2010/wordml" xmlns:wpg="http://schemas.microsoft.com/office/word/2010/wordprocessingGroup" xmlns:wpi="http://schemas.microsoft.com/office/word/2010/wordprocessingInk" xmlns:wne="http://schemas.microsoft.com/office/word/2006/wordml" xmlns:wps="http://schemas.microsoft.com/office/word/2010/wordprocessingShape" mc:Ignorable="w14 wp14">
   <w:abstractNum w:abstractNumId="0">
+    <w:nsid w:val="5735624E"/>
+    <w:multiLevelType w:val="hybridMultilevel"/>
+    <w:tmpl w:val="34BED02A"/>
+    <w:lvl w:ilvl="0" w:tplc="516E673C">
+      <w:numFmt w:val="bullet"/>
+      <w:lvlText w:val=""/>
+      <w:lvlJc w:val="left"/>
+      <w:pPr>
+        <w:ind w:left="1080" w:hanging="360"/>
+      </w:pPr>
+      <w:rPr>
+        <w:rFonts w:ascii="Symbol" w:eastAsiaTheme="minorEastAsia" w:hAnsi="Symbol" w:cstheme="minorBidi" w:hint="default"/>
+      </w:rPr>
+    </w:lvl>
+    <w:lvl w:ilvl="1" w:tplc="04090003">
+      <w:start w:val="1"/>
+      <w:numFmt w:val="bullet"/>
+      <w:lvlText w:val="o"/>
+      <w:lvlJc w:val="left"/>
+      <w:pPr>
+        <w:ind w:left="1440" w:hanging="360"/>
+      </w:pPr>
+      <w:rPr>
+        <w:rFonts w:ascii="Courier New" w:hAnsi="Courier New" w:hint="default"/>
+      </w:rPr>
+    </w:lvl>
+    <w:lvl w:ilvl="2" w:tplc="04090005">
+      <w:start w:val="1"/>
+      <w:numFmt w:val="bullet"/>
+      <w:lvlText w:val=""/>
+      <w:lvlJc w:val="left"/>
+      <w:pPr>
+        <w:ind w:left="2160" w:hanging="360"/>
+      </w:pPr>
+      <w:rPr>
+        <w:rFonts w:ascii="Wingdings" w:hAnsi="Wingdings" w:hint="default"/>
+      </w:rPr>
+    </w:lvl>
+    <w:lvl w:ilvl="3" w:tplc="04090001">
+      <w:start w:val="1"/>
+      <w:numFmt w:val="bullet"/>
+      <w:lvlText w:val=""/>
+      <w:lvlJc w:val="left"/>
+      <w:pPr>
+        <w:ind w:left="2880" w:hanging="360"/>
+      </w:pPr>
+      <w:rPr>
+        <w:rFonts w:ascii="Symbol" w:hAnsi="Symbol" w:hint="default"/>
+      </w:rPr>
+    </w:lvl>
+    <w:lvl w:ilvl="4" w:tplc="04090003" w:tentative="1">
+      <w:start w:val="1"/>
+      <w:numFmt w:val="bullet"/>
+      <w:lvlText w:val="o"/>
+      <w:lvlJc w:val="left"/>
+      <w:pPr>
+        <w:ind w:left="3600" w:hanging="360"/>
+      </w:pPr>
+      <w:rPr>
+        <w:rFonts w:ascii="Courier New" w:hAnsi="Courier New" w:hint="default"/>
+      </w:rPr>
+    </w:lvl>
+    <w:lvl w:ilvl="5" w:tplc="04090005" w:tentative="1">
+      <w:start w:val="1"/>
+      <w:numFmt w:val="bullet"/>
+      <w:lvlText w:val=""/>
+      <w:lvlJc w:val="left"/>
+      <w:pPr>
+        <w:ind w:left="4320" w:hanging="360"/>
+      </w:pPr>
+      <w:rPr>
+        <w:rFonts w:ascii="Wingdings" w:hAnsi="Wingdings" w:hint="default"/>
+      </w:rPr>
+    </w:lvl>
+    <w:lvl w:ilvl="6" w:tplc="04090001" w:tentative="1">
+      <w:start w:val="1"/>
+      <w:numFmt w:val="bullet"/>
+      <w:lvlText w:val=""/>
+      <w:lvlJc w:val="left"/>
+      <w:pPr>
+        <w:ind w:left="5040" w:hanging="360"/>
+      </w:pPr>
+      <w:rPr>
+        <w:rFonts w:ascii="Symbol" w:hAnsi="Symbol" w:hint="default"/>
+      </w:rPr>
+    </w:lvl>
+    <w:lvl w:ilvl="7" w:tplc="04090003" w:tentative="1">
+      <w:start w:val="1"/>
+      <w:numFmt w:val="bullet"/>
+      <w:lvlText w:val="o"/>
+      <w:lvlJc w:val="left"/>
+      <w:pPr>
+        <w:ind w:left="5760" w:hanging="360"/>
+      </w:pPr>
+      <w:rPr>
+        <w:rFonts w:ascii="Courier New" w:hAnsi="Courier New" w:hint="default"/>
+      </w:rPr>
+    </w:lvl>
+    <w:lvl w:ilvl="8" w:tplc="04090005" w:tentative="1">
+      <w:start w:val="1"/>
+      <w:numFmt w:val="bullet"/>
+      <w:lvlText w:val=""/>
+      <w:lvlJc w:val="left"/>
+      <w:pPr>
+        <w:ind w:left="6480" w:hanging="360"/>
+      </w:pPr>
+      <w:rPr>
+        <w:rFonts w:ascii="Wingdings" w:hAnsi="Wingdings" w:hint="default"/>
+      </w:rPr>
+    </w:lvl>
+  </w:abstractNum>
+  <w:abstractNum w:abstractNumId="1">
+    <w:nsid w:val="6EF6260D"/>
+    <w:multiLevelType w:val="hybridMultilevel"/>
+    <w:tmpl w:val="D98A134A"/>
+    <w:lvl w:ilvl="0" w:tplc="516E673C">
+      <w:numFmt w:val="bullet"/>
+      <w:lvlText w:val=""/>
+      <w:lvlJc w:val="left"/>
+      <w:pPr>
+        <w:ind w:left="1080" w:hanging="360"/>
+      </w:pPr>
+      <w:rPr>
+        <w:rFonts w:ascii="Symbol" w:eastAsiaTheme="minorEastAsia" w:hAnsi="Symbol" w:cstheme="minorBidi" w:hint="default"/>
+      </w:rPr>
+    </w:lvl>
+    <w:lvl w:ilvl="1" w:tplc="04090003" w:tentative="1">
+      <w:start w:val="1"/>
+      <w:numFmt w:val="bullet"/>
+      <w:lvlText w:val="o"/>
+      <w:lvlJc w:val="left"/>
+      <w:pPr>
+        <w:ind w:left="1800" w:hanging="360"/>
+      </w:pPr>
+      <w:rPr>
+        <w:rFonts w:ascii="Courier New" w:hAnsi="Courier New" w:hint="default"/>
+      </w:rPr>
+    </w:lvl>
+    <w:lvl w:ilvl="2" w:tplc="04090005" w:tentative="1">
+      <w:start w:val="1"/>
+      <w:numFmt w:val="bullet"/>
+      <w:lvlText w:val=""/>
+      <w:lvlJc w:val="left"/>
+      <w:pPr>
+        <w:ind w:left="2520" w:hanging="360"/>
+      </w:pPr>
+      <w:rPr>
+        <w:rFonts w:ascii="Wingdings" w:hAnsi="Wingdings" w:hint="default"/>
+      </w:rPr>
+    </w:lvl>
+    <w:lvl w:ilvl="3" w:tplc="04090001" w:tentative="1">
+      <w:start w:val="1"/>
+      <w:numFmt w:val="bullet"/>
+      <w:lvlText w:val=""/>
+      <w:lvlJc w:val="left"/>
+      <w:pPr>
+        <w:ind w:left="3240" w:hanging="360"/>
+      </w:pPr>
+      <w:rPr>
+        <w:rFonts w:ascii="Symbol" w:hAnsi="Symbol" w:hint="default"/>
+      </w:rPr>
+    </w:lvl>
+    <w:lvl w:ilvl="4" w:tplc="04090003" w:tentative="1">
+      <w:start w:val="1"/>
+      <w:numFmt w:val="bullet"/>
+      <w:lvlText w:val="o"/>
+      <w:lvlJc w:val="left"/>
+      <w:pPr>
+        <w:ind w:left="3960" w:hanging="360"/>
+      </w:pPr>
+      <w:rPr>
+        <w:rFonts w:ascii="Courier New" w:hAnsi="Courier New" w:hint="default"/>
+      </w:rPr>
+    </w:lvl>
+    <w:lvl w:ilvl="5" w:tplc="04090005" w:tentative="1">
+      <w:start w:val="1"/>
+      <w:numFmt w:val="bullet"/>
+      <w:lvlText w:val=""/>
+      <w:lvlJc w:val="left"/>
+      <w:pPr>
+        <w:ind w:left="4680" w:hanging="360"/>
+      </w:pPr>
+      <w:rPr>
+        <w:rFonts w:ascii="Wingdings" w:hAnsi="Wingdings" w:hint="default"/>
+      </w:rPr>
+    </w:lvl>
+    <w:lvl w:ilvl="6" w:tplc="04090001" w:tentative="1">
+      <w:start w:val="1"/>
+      <w:numFmt w:val="bullet"/>
+      <w:lvlText w:val=""/>
+      <w:lvlJc w:val="left"/>
+      <w:pPr>
+        <w:ind w:left="5400" w:hanging="360"/>
+      </w:pPr>
+      <w:rPr>
+        <w:rFonts w:ascii="Symbol" w:hAnsi="Symbol" w:hint="default"/>
+      </w:rPr>
+    </w:lvl>
+    <w:lvl w:ilvl="7" w:tplc="04090003" w:tentative="1">
+      <w:start w:val="1"/>
+      <w:numFmt w:val="bullet"/>
+      <w:lvlText w:val="o"/>
+      <w:lvlJc w:val="left"/>
+      <w:pPr>
+        <w:ind w:left="6120" w:hanging="360"/>
+      </w:pPr>
+      <w:rPr>
+        <w:rFonts w:ascii="Courier New" w:hAnsi="Courier New" w:hint="default"/>
+      </w:rPr>
+    </w:lvl>
+    <w:lvl w:ilvl="8" w:tplc="04090005" w:tentative="1">
+      <w:start w:val="1"/>
+      <w:numFmt w:val="bullet"/>
+      <w:lvlText w:val=""/>
+      <w:lvlJc w:val="left"/>
+      <w:pPr>
+        <w:ind w:left="6840" w:hanging="360"/>
+      </w:pPr>
+      <w:rPr>
+        <w:rFonts w:ascii="Wingdings" w:hAnsi="Wingdings" w:hint="default"/>
+      </w:rPr>
+    </w:lvl>
+  </w:abstractNum>
+  <w:abstractNum w:abstractNumId="2">
     <w:nsid w:val="7F2D2A51"/>
     <w:multiLevelType w:val="multilevel"/>
     <w:tmpl w:val="AC88867E"/>
@@ -315,6 +1272,12 @@
     </w:lvl>
   </w:abstractNum>
   <w:num w:numId="1">
+    <w:abstractNumId w:val="2"/>
+  </w:num>
+  <w:num w:numId="2">
+    <w:abstractNumId w:val="1"/>
+  </w:num>
+  <w:num w:numId="3">
     <w:abstractNumId w:val="0"/>
   </w:num>
 </w:numbering>
@@ -524,6 +1487,17 @@
       <w:u w:val="single"/>
     </w:rPr>
   </w:style>
+  <w:style w:type="paragraph" w:styleId="ListParagraph">
+    <w:name w:val="List Paragraph"/>
+    <w:basedOn w:val="Normal"/>
+    <w:uiPriority w:val="34"/>
+    <w:qFormat/>
+    <w:rsid w:val="00E23B42"/>
+    <w:pPr>
+      <w:ind w:left="720"/>
+      <w:contextualSpacing/>
+    </w:pPr>
+  </w:style>
 </w:styles>
 </file>
 
@@ -730,6 +1704,17 @@
       <w:color w:val="0000FF" w:themeColor="hyperlink"/>
       <w:u w:val="single"/>
     </w:rPr>
+  </w:style>
+  <w:style w:type="paragraph" w:styleId="ListParagraph">
+    <w:name w:val="List Paragraph"/>
+    <w:basedOn w:val="Normal"/>
+    <w:uiPriority w:val="34"/>
+    <w:qFormat/>
+    <w:rsid w:val="00E23B42"/>
+    <w:pPr>
+      <w:ind w:left="720"/>
+      <w:contextualSpacing/>
+    </w:pPr>
   </w:style>
 </w:styles>
 </file>

</xml_diff>